<commit_message>
Clustering done on the existing file
</commit_message>
<xml_diff>
--- a/20221226 Proposal - Problem Statement - IPBA B 13 - Group A.docx
+++ b/20221226 Proposal - Problem Statement - IPBA B 13 - Group A.docx
@@ -161,7 +161,10 @@
     </w:p>
     <w:p>
       <w:r>
-        <w:t>The Online Retail a transnational data set which contains all the transactions occurring between 01/12/2010 and 09/12/2011 for a UK-based and registered non-store online retail. The company mainly sells unique all-occasion gifts.</w:t>
+        <w:t>The Online Retail a transnational data set which contains all the transactions occurring between 01/12/2010 and 09/12/2011 for a UK-based and registered non-store online retail. The company mainly sells unique all-occasion gif</w:t>
+      </w:r>
+      <w:r>
+        <w:t>ts/presents.</w:t>
       </w:r>
     </w:p>
     <w:p>
@@ -223,7 +226,15 @@
     <w:p>
       <w:r>
         <w:lastRenderedPageBreak/>
-        <w:t xml:space="preserve">The Data set summary:- </w:t>
+        <w:t xml:space="preserve">The Data set </w:t>
+      </w:r>
+      <w:proofErr w:type="gramStart"/>
+      <w:r>
+        <w:t>summary:-</w:t>
+      </w:r>
+      <w:proofErr w:type="gramEnd"/>
+      <w:r>
+        <w:t xml:space="preserve"> </w:t>
       </w:r>
       <w:r>
         <w:t xml:space="preserve"> </w:t>
@@ -325,8 +336,13 @@
       </w:r>
       <w:proofErr w:type="spellEnd"/>
       <w:r>
-        <w:t xml:space="preserve"> available also some missing entries</w:t>
-      </w:r>
+        <w:t xml:space="preserve"> available also some missing </w:t>
+      </w:r>
+      <w:proofErr w:type="gramStart"/>
+      <w:r>
+        <w:t>entries</w:t>
+      </w:r>
+      <w:proofErr w:type="gramEnd"/>
     </w:p>
     <w:p>
       <w:pPr>
@@ -422,12 +438,17 @@
         <w:t xml:space="preserve"> and -</w:t>
       </w:r>
       <w:proofErr w:type="spellStart"/>
+      <w:proofErr w:type="gramStart"/>
       <w:r>
         <w:t>ve</w:t>
       </w:r>
       <w:proofErr w:type="spellEnd"/>
       <w:r>
-        <w:t xml:space="preserve">  sold qty) and different </w:t>
+        <w:t xml:space="preserve">  sold</w:t>
+      </w:r>
+      <w:proofErr w:type="gramEnd"/>
+      <w:r>
+        <w:t xml:space="preserve"> qty) and different </w:t>
       </w:r>
       <w:r>
         <w:t>Country</w:t>
@@ -457,7 +478,15 @@
         <w:t xml:space="preserve"> with no missing value </w:t>
       </w:r>
       <w:r>
-        <w:t xml:space="preserve">are visible </w:t>
+        <w:t xml:space="preserve">are </w:t>
+      </w:r>
+      <w:proofErr w:type="gramStart"/>
+      <w:r>
+        <w:t>visible</w:t>
+      </w:r>
+      <w:proofErr w:type="gramEnd"/>
+      <w:r>
+        <w:t xml:space="preserve"> </w:t>
       </w:r>
     </w:p>
     <w:p>

</xml_diff>